<commit_message>
Add practice title. Update task list. Add raw source list.
</commit_message>
<xml_diff>
--- a/my-diploma/report/02. Task list.docx
+++ b/my-diploma/report/02. Task list.docx
@@ -522,6 +522,8 @@
         </w:rPr>
         <w:t xml:space="preserve"> студента</w:t>
       </w:r>
+      <w:bookmarkStart w:id="0" w:name="_GoBack"/>
+      <w:bookmarkEnd w:id="0"/>
     </w:p>
     <w:p>
       <w:pPr>
@@ -752,7 +754,14 @@
           <w:sz w:val="28"/>
           <w:szCs w:val="28"/>
         </w:rPr>
-        <w:t>2 июня 2015</w:t>
+        <w:t>1</w:t>
+      </w:r>
+      <w:r>
+        <w:rPr>
+          <w:sz w:val="28"/>
+          <w:szCs w:val="28"/>
+        </w:rPr>
+        <w:t xml:space="preserve"> июня 2015</w:t>
       </w:r>
       <w:r>
         <w:rPr>
@@ -819,139 +828,152 @@
         <w:rPr>
           <w:sz w:val="28"/>
           <w:szCs w:val="28"/>
+        </w:rPr>
+      </w:pPr>
+      <w:r>
+        <w:rPr>
+          <w:b/>
+          <w:sz w:val="28"/>
+          <w:szCs w:val="28"/>
+        </w:rPr>
+        <w:t>3.</w:t>
+      </w:r>
+      <w:r>
+        <w:rPr>
+          <w:b/>
+          <w:sz w:val="28"/>
+          <w:szCs w:val="28"/>
+        </w:rPr>
+        <w:t>1</w:t>
+      </w:r>
+      <w:r>
+        <w:rPr>
+          <w:b/>
+          <w:sz w:val="28"/>
+          <w:szCs w:val="28"/>
+        </w:rPr>
+        <w:t xml:space="preserve"> </w:t>
+      </w:r>
+      <w:r>
+        <w:rPr>
+          <w:sz w:val="28"/>
+          <w:szCs w:val="28"/>
+        </w:rPr>
+        <w:t>Среда</w:t>
+      </w:r>
+      <w:r>
+        <w:rPr>
+          <w:sz w:val="28"/>
+          <w:szCs w:val="28"/>
+        </w:rPr>
+        <w:t xml:space="preserve"> </w:t>
+      </w:r>
+      <w:r>
+        <w:rPr>
+          <w:sz w:val="28"/>
+          <w:szCs w:val="28"/>
+        </w:rPr>
+        <w:t>разработки</w:t>
+      </w:r>
+      <w:r>
+        <w:rPr>
+          <w:sz w:val="28"/>
+          <w:szCs w:val="28"/>
+        </w:rPr>
+        <w:t>:</w:t>
+      </w:r>
+      <w:r>
+        <w:rPr>
+          <w:b/>
+          <w:sz w:val="28"/>
+          <w:szCs w:val="28"/>
+        </w:rPr>
+        <w:t xml:space="preserve"> </w:t>
+      </w:r>
+      <w:proofErr w:type="gramStart"/>
+      <w:r>
+        <w:rPr>
+          <w:sz w:val="28"/>
+          <w:szCs w:val="28"/>
           <w:lang w:val="en-US"/>
         </w:rPr>
-      </w:pPr>
-      <w:r>
-        <w:rPr>
-          <w:b/>
+        <w:t>Microsoft</w:t>
+      </w:r>
+      <w:r>
+        <w:rPr>
+          <w:sz w:val="28"/>
+          <w:szCs w:val="28"/>
+        </w:rPr>
+        <w:t xml:space="preserve"> </w:t>
+      </w:r>
+      <w:r>
+        <w:rPr>
           <w:sz w:val="28"/>
           <w:szCs w:val="28"/>
           <w:lang w:val="en-US"/>
         </w:rPr>
-        <w:t>3.</w:t>
-      </w:r>
-      <w:r>
-        <w:rPr>
-          <w:b/>
+        <w:t>Visual</w:t>
+      </w:r>
+      <w:r>
+        <w:rPr>
+          <w:sz w:val="28"/>
+          <w:szCs w:val="28"/>
+        </w:rPr>
+        <w:t xml:space="preserve"> </w:t>
+      </w:r>
+      <w:r>
+        <w:rPr>
           <w:sz w:val="28"/>
           <w:szCs w:val="28"/>
           <w:lang w:val="en-US"/>
         </w:rPr>
-        <w:t>1</w:t>
-      </w:r>
-      <w:r>
-        <w:rPr>
-          <w:b/>
+        <w:t>Studio</w:t>
+      </w:r>
+      <w:r>
+        <w:rPr>
+          <w:sz w:val="28"/>
+          <w:szCs w:val="28"/>
+        </w:rPr>
+        <w:t xml:space="preserve"> 2012</w:t>
+      </w:r>
+      <w:r>
+        <w:rPr>
+          <w:sz w:val="28"/>
+          <w:szCs w:val="28"/>
+        </w:rPr>
+        <w:t xml:space="preserve">, </w:t>
+      </w:r>
+      <w:r>
+        <w:rPr>
           <w:sz w:val="28"/>
           <w:szCs w:val="28"/>
           <w:lang w:val="en-US"/>
         </w:rPr>
+        <w:t>Sublime</w:t>
+      </w:r>
+      <w:r>
+        <w:rPr>
+          <w:sz w:val="28"/>
+          <w:szCs w:val="28"/>
+        </w:rPr>
         <w:t xml:space="preserve"> </w:t>
       </w:r>
       <w:r>
         <w:rPr>
           <w:sz w:val="28"/>
           <w:szCs w:val="28"/>
-        </w:rPr>
-        <w:t>Среда</w:t>
-      </w:r>
-      <w:r>
-        <w:rPr>
-          <w:sz w:val="28"/>
-          <w:szCs w:val="28"/>
           <w:lang w:val="en-US"/>
         </w:rPr>
-        <w:t xml:space="preserve"> </w:t>
-      </w:r>
-      <w:r>
-        <w:rPr>
-          <w:sz w:val="28"/>
-          <w:szCs w:val="28"/>
-        </w:rPr>
-        <w:t>разработки</w:t>
-      </w:r>
-      <w:r>
-        <w:rPr>
-          <w:sz w:val="28"/>
-          <w:szCs w:val="28"/>
-          <w:lang w:val="en-US"/>
-        </w:rPr>
-        <w:t>:</w:t>
-      </w:r>
-      <w:r>
-        <w:rPr>
-          <w:b/>
-          <w:sz w:val="28"/>
-          <w:szCs w:val="28"/>
-          <w:lang w:val="en-US"/>
-        </w:rPr>
-        <w:t xml:space="preserve"> </w:t>
-      </w:r>
-      <w:r>
-        <w:rPr>
-          <w:sz w:val="28"/>
-          <w:szCs w:val="28"/>
-          <w:lang w:val="en-US"/>
-        </w:rPr>
-        <w:t>Microsoft</w:t>
-      </w:r>
-      <w:r>
-        <w:rPr>
-          <w:sz w:val="28"/>
-          <w:szCs w:val="28"/>
-          <w:lang w:val="en-US"/>
-        </w:rPr>
-        <w:t xml:space="preserve"> </w:t>
-      </w:r>
-      <w:r>
-        <w:rPr>
-          <w:sz w:val="28"/>
-          <w:szCs w:val="28"/>
-          <w:lang w:val="en-US"/>
-        </w:rPr>
-        <w:t>Visual</w:t>
-      </w:r>
-      <w:r>
-        <w:rPr>
-          <w:sz w:val="28"/>
-          <w:szCs w:val="28"/>
-          <w:lang w:val="en-US"/>
-        </w:rPr>
-        <w:t xml:space="preserve"> </w:t>
-      </w:r>
-      <w:r>
-        <w:rPr>
-          <w:sz w:val="28"/>
-          <w:szCs w:val="28"/>
-          <w:lang w:val="en-US"/>
-        </w:rPr>
-        <w:t>Studio</w:t>
-      </w:r>
-      <w:r>
-        <w:rPr>
-          <w:sz w:val="28"/>
-          <w:szCs w:val="28"/>
-          <w:lang w:val="en-US"/>
-        </w:rPr>
-        <w:t xml:space="preserve"> 2012</w:t>
-      </w:r>
-      <w:r>
-        <w:rPr>
-          <w:sz w:val="28"/>
-          <w:szCs w:val="28"/>
-          <w:lang w:val="en-US"/>
-        </w:rPr>
-        <w:t xml:space="preserve">, </w:t>
-      </w:r>
-      <w:r>
-        <w:rPr>
-          <w:sz w:val="28"/>
-          <w:szCs w:val="28"/>
-          <w:lang w:val="en-US"/>
-        </w:rPr>
-        <w:t>Sublime Text 3.</w:t>
-      </w:r>
+        <w:t>Text</w:t>
+      </w:r>
+      <w:r>
+        <w:rPr>
+          <w:sz w:val="28"/>
+          <w:szCs w:val="28"/>
+        </w:rPr>
+        <w:t xml:space="preserve"> 3.</w:t>
+      </w:r>
+      <w:proofErr w:type="gramEnd"/>
     </w:p>
     <w:p>
       <w:pPr>
@@ -961,88 +983,83 @@
         <w:rPr>
           <w:sz w:val="28"/>
           <w:szCs w:val="28"/>
+        </w:rPr>
+      </w:pPr>
+      <w:r>
+        <w:rPr>
+          <w:b/>
+          <w:sz w:val="28"/>
+          <w:szCs w:val="28"/>
+        </w:rPr>
+        <w:t xml:space="preserve">3.2 </w:t>
+      </w:r>
+      <w:r>
+        <w:rPr>
+          <w:sz w:val="28"/>
+          <w:szCs w:val="28"/>
+        </w:rPr>
+        <w:t>Язык</w:t>
+      </w:r>
+      <w:r>
+        <w:rPr>
+          <w:sz w:val="28"/>
+          <w:szCs w:val="28"/>
+        </w:rPr>
+        <w:t xml:space="preserve"> </w:t>
+      </w:r>
+      <w:r>
+        <w:rPr>
+          <w:sz w:val="28"/>
+          <w:szCs w:val="28"/>
+        </w:rPr>
+        <w:t>разработки</w:t>
+      </w:r>
+      <w:r>
+        <w:rPr>
+          <w:sz w:val="28"/>
+          <w:szCs w:val="28"/>
+        </w:rPr>
+        <w:t xml:space="preserve">: </w:t>
+      </w:r>
+      <w:proofErr w:type="gramStart"/>
+      <w:r>
+        <w:rPr>
+          <w:sz w:val="28"/>
+          <w:szCs w:val="28"/>
           <w:lang w:val="en-US"/>
         </w:rPr>
-      </w:pPr>
-      <w:r>
-        <w:rPr>
-          <w:b/>
+        <w:t>C</w:t>
+      </w:r>
+      <w:r>
+        <w:rPr>
+          <w:sz w:val="28"/>
+          <w:szCs w:val="28"/>
+        </w:rPr>
+        <w:t>#</w:t>
+      </w:r>
+      <w:r>
+        <w:rPr>
+          <w:sz w:val="28"/>
+          <w:szCs w:val="28"/>
+        </w:rPr>
+        <w:t xml:space="preserve">, </w:t>
+      </w:r>
+      <w:r>
+        <w:rPr>
           <w:sz w:val="28"/>
           <w:szCs w:val="28"/>
           <w:lang w:val="en-US"/>
         </w:rPr>
-        <w:t xml:space="preserve">3.2 </w:t>
-      </w:r>
-      <w:r>
-        <w:rPr>
-          <w:sz w:val="28"/>
-          <w:szCs w:val="28"/>
-        </w:rPr>
-        <w:t>Язык</w:t>
-      </w:r>
-      <w:r>
-        <w:rPr>
-          <w:sz w:val="28"/>
-          <w:szCs w:val="28"/>
-          <w:lang w:val="en-US"/>
-        </w:rPr>
-        <w:t xml:space="preserve"> </w:t>
-      </w:r>
-      <w:r>
-        <w:rPr>
-          <w:sz w:val="28"/>
-          <w:szCs w:val="28"/>
-        </w:rPr>
-        <w:t>разработки</w:t>
-      </w:r>
-      <w:r>
-        <w:rPr>
-          <w:sz w:val="28"/>
-          <w:szCs w:val="28"/>
-          <w:lang w:val="en-US"/>
-        </w:rPr>
-        <w:t xml:space="preserve">: </w:t>
-      </w:r>
-      <w:r>
-        <w:rPr>
-          <w:sz w:val="28"/>
-          <w:szCs w:val="28"/>
-          <w:lang w:val="en-US"/>
-        </w:rPr>
-        <w:t>C</w:t>
-      </w:r>
-      <w:r>
-        <w:rPr>
-          <w:sz w:val="28"/>
-          <w:szCs w:val="28"/>
-          <w:lang w:val="en-US"/>
-        </w:rPr>
-        <w:t>#</w:t>
-      </w:r>
-      <w:r>
-        <w:rPr>
-          <w:sz w:val="28"/>
-          <w:szCs w:val="28"/>
-          <w:lang w:val="en-US"/>
-        </w:rPr>
-        <w:t xml:space="preserve">, </w:t>
-      </w:r>
-      <w:r>
-        <w:rPr>
-          <w:sz w:val="28"/>
-          <w:szCs w:val="28"/>
-          <w:lang w:val="en-US"/>
-        </w:rPr>
         <w:t>JavaScript</w:t>
       </w:r>
       <w:r>
         <w:rPr>
           <w:sz w:val="28"/>
           <w:szCs w:val="28"/>
-          <w:lang w:val="en-US"/>
         </w:rPr>
         <w:t>.</w:t>
       </w:r>
+      <w:proofErr w:type="gramEnd"/>
     </w:p>
     <w:p>
       <w:pPr>
@@ -1052,24 +1069,74 @@
         <w:rPr>
           <w:sz w:val="28"/>
           <w:szCs w:val="28"/>
+        </w:rPr>
+      </w:pPr>
+      <w:r>
+        <w:rPr>
+          <w:b/>
+          <w:sz w:val="28"/>
+          <w:szCs w:val="28"/>
+        </w:rPr>
+        <w:t xml:space="preserve">3.3 </w:t>
+      </w:r>
+      <w:r>
+        <w:rPr>
+          <w:sz w:val="28"/>
+          <w:szCs w:val="28"/>
+        </w:rPr>
+        <w:t>Операционная</w:t>
+      </w:r>
+      <w:r>
+        <w:rPr>
+          <w:sz w:val="28"/>
+          <w:szCs w:val="28"/>
+        </w:rPr>
+        <w:t xml:space="preserve"> </w:t>
+      </w:r>
+      <w:r>
+        <w:rPr>
+          <w:sz w:val="28"/>
+          <w:szCs w:val="28"/>
+        </w:rPr>
+        <w:t>система</w:t>
+      </w:r>
+      <w:r>
+        <w:rPr>
+          <w:sz w:val="28"/>
+          <w:szCs w:val="28"/>
+        </w:rPr>
+        <w:t xml:space="preserve">: </w:t>
+      </w:r>
+      <w:proofErr w:type="gramStart"/>
+      <w:r>
+        <w:rPr>
+          <w:sz w:val="28"/>
+          <w:szCs w:val="28"/>
           <w:lang w:val="en-US"/>
         </w:rPr>
-      </w:pPr>
-      <w:r>
-        <w:rPr>
-          <w:b/>
+        <w:t>Windows</w:t>
+      </w:r>
+      <w:r>
+        <w:rPr>
+          <w:sz w:val="28"/>
+          <w:szCs w:val="28"/>
+        </w:rPr>
+        <w:t xml:space="preserve"> 7, </w:t>
+      </w:r>
+      <w:r>
+        <w:rPr>
           <w:sz w:val="28"/>
           <w:szCs w:val="28"/>
           <w:lang w:val="en-US"/>
         </w:rPr>
-        <w:t xml:space="preserve">3.3 </w:t>
-      </w:r>
-      <w:r>
-        <w:rPr>
-          <w:sz w:val="28"/>
-          <w:szCs w:val="28"/>
-        </w:rPr>
-        <w:t>Операционная</w:t>
+        <w:t>Windows</w:t>
+      </w:r>
+      <w:r>
+        <w:rPr>
+          <w:sz w:val="28"/>
+          <w:szCs w:val="28"/>
+        </w:rPr>
+        <w:t xml:space="preserve"> </w:t>
       </w:r>
       <w:r>
         <w:rPr>
@@ -1077,68 +1144,12 @@
           <w:szCs w:val="28"/>
           <w:lang w:val="en-US"/>
         </w:rPr>
-        <w:t xml:space="preserve"> </w:t>
-      </w:r>
-      <w:r>
-        <w:rPr>
-          <w:sz w:val="28"/>
-          <w:szCs w:val="28"/>
-        </w:rPr>
-        <w:t>система</w:t>
-      </w:r>
-      <w:r>
-        <w:rPr>
-          <w:sz w:val="28"/>
-          <w:szCs w:val="28"/>
-          <w:lang w:val="en-US"/>
-        </w:rPr>
-        <w:t xml:space="preserve">: </w:t>
-      </w:r>
-      <w:r>
-        <w:rPr>
-          <w:sz w:val="28"/>
-          <w:szCs w:val="28"/>
-          <w:lang w:val="en-US"/>
-        </w:rPr>
-        <w:t>Windows</w:t>
-      </w:r>
-      <w:r>
-        <w:rPr>
-          <w:sz w:val="28"/>
-          <w:szCs w:val="28"/>
-          <w:lang w:val="en-US"/>
-        </w:rPr>
-        <w:t xml:space="preserve"> 7, </w:t>
-      </w:r>
-      <w:r>
-        <w:rPr>
-          <w:sz w:val="28"/>
-          <w:szCs w:val="28"/>
-          <w:lang w:val="en-US"/>
-        </w:rPr>
-        <w:t>Windows</w:t>
-      </w:r>
-      <w:r>
-        <w:rPr>
-          <w:sz w:val="28"/>
-          <w:szCs w:val="28"/>
-          <w:lang w:val="en-US"/>
-        </w:rPr>
-        <w:t xml:space="preserve"> </w:t>
-      </w:r>
-      <w:r>
-        <w:rPr>
-          <w:sz w:val="28"/>
-          <w:szCs w:val="28"/>
-          <w:lang w:val="en-US"/>
-        </w:rPr>
         <w:t>Server</w:t>
       </w:r>
       <w:r>
         <w:rPr>
           <w:sz w:val="28"/>
           <w:szCs w:val="28"/>
-          <w:lang w:val="en-US"/>
         </w:rPr>
         <w:t xml:space="preserve"> 2008</w:t>
       </w:r>
@@ -1146,10 +1157,10 @@
         <w:rPr>
           <w:sz w:val="28"/>
           <w:szCs w:val="28"/>
-          <w:lang w:val="en-US"/>
         </w:rPr>
         <w:t>.</w:t>
       </w:r>
+      <w:proofErr w:type="gramEnd"/>
     </w:p>
     <w:p>
       <w:pPr>
@@ -1323,28 +1334,86 @@
           <w:sz w:val="28"/>
           <w:szCs w:val="28"/>
         </w:rPr>
-        <w:t>Введение. 1. Обзор литературы. 2. Системное проектирование. 3. Функциональное проектирование. 4. Разработка программных модулей. 5. Программа и методика испытаний. 6. Руководство пользователя. 7. </w:t>
-      </w:r>
-      <w:r>
-        <w:rPr>
-          <w:sz w:val="28"/>
-          <w:szCs w:val="28"/>
-        </w:rPr>
-        <w:t>Экономическая часть</w:t>
-      </w:r>
-      <w:r>
-        <w:rPr>
-          <w:sz w:val="28"/>
-          <w:szCs w:val="28"/>
-        </w:rPr>
-        <w:t>. 8. Охрана труда</w:t>
-      </w:r>
-      <w:r>
-        <w:rPr>
-          <w:sz w:val="28"/>
-          <w:szCs w:val="28"/>
-        </w:rPr>
-        <w:t xml:space="preserve"> и экологическая безопасность</w:t>
+        <w:t xml:space="preserve">Введение. </w:t>
+      </w:r>
+      <w:r>
+        <w:rPr>
+          <w:sz w:val="28"/>
+          <w:szCs w:val="28"/>
+        </w:rPr>
+        <w:t>1. Обзор литературы. 2. Системное проектирование. 3. Функциональное проектирование. 4. Разработка программных модулей. 5. Программа и методика испытаний. 6. Руководство пользователя. 7. </w:t>
+      </w:r>
+      <w:r>
+        <w:rPr>
+          <w:sz w:val="28"/>
+          <w:szCs w:val="28"/>
+        </w:rPr>
+        <w:t>Т</w:t>
+      </w:r>
+      <w:r>
+        <w:rPr>
+          <w:sz w:val="28"/>
+          <w:szCs w:val="28"/>
+        </w:rPr>
+        <w:t>ехнико-экономическое обоснование</w:t>
+      </w:r>
+      <w:r>
+        <w:rPr>
+          <w:sz w:val="28"/>
+          <w:szCs w:val="28"/>
+        </w:rPr>
+        <w:t xml:space="preserve"> эффектив</w:t>
+      </w:r>
+      <w:r>
+        <w:rPr>
+          <w:sz w:val="28"/>
+          <w:szCs w:val="28"/>
+        </w:rPr>
+        <w:t>ности разработки</w:t>
+      </w:r>
+      <w:r>
+        <w:rPr>
+          <w:sz w:val="28"/>
+          <w:szCs w:val="28"/>
+        </w:rPr>
+        <w:t xml:space="preserve"> программного средства</w:t>
+      </w:r>
+      <w:r>
+        <w:rPr>
+          <w:sz w:val="28"/>
+          <w:szCs w:val="28"/>
+        </w:rPr>
+        <w:t xml:space="preserve"> для управления продажами автомобилей</w:t>
+      </w:r>
+      <w:r>
+        <w:rPr>
+          <w:sz w:val="28"/>
+          <w:szCs w:val="28"/>
+        </w:rPr>
+        <w:t xml:space="preserve"> </w:t>
+      </w:r>
+      <w:r>
+        <w:rPr>
+          <w:sz w:val="28"/>
+          <w:szCs w:val="28"/>
+        </w:rPr>
+        <w:t xml:space="preserve">с использованием системы управления контентом </w:t>
+      </w:r>
+      <w:proofErr w:type="spellStart"/>
+      <w:r>
+        <w:rPr>
+          <w:sz w:val="28"/>
+          <w:szCs w:val="28"/>
+        </w:rPr>
+        <w:t>Orchard</w:t>
+      </w:r>
+      <w:proofErr w:type="spellEnd"/>
+      <w:r>
+        <w:rPr>
+          <w:sz w:val="28"/>
+          <w:szCs w:val="28"/>
+        </w:rPr>
+        <w:t xml:space="preserve"> CMS</w:t>
       </w:r>
       <w:r>
         <w:rPr>
@@ -1358,35 +1427,56 @@
           <w:sz w:val="28"/>
           <w:szCs w:val="28"/>
         </w:rPr>
-        <w:t xml:space="preserve"> Заключение. </w:t>
-      </w:r>
-      <w:r>
-        <w:rPr>
-          <w:sz w:val="28"/>
-          <w:szCs w:val="28"/>
-        </w:rPr>
-        <w:t>Л</w:t>
-      </w:r>
-      <w:r>
-        <w:rPr>
-          <w:sz w:val="28"/>
-          <w:szCs w:val="28"/>
-        </w:rPr>
-        <w:t>итератур</w:t>
-      </w:r>
-      <w:r>
-        <w:rPr>
-          <w:sz w:val="28"/>
-          <w:szCs w:val="28"/>
-        </w:rPr>
-        <w:t>а</w:t>
-      </w:r>
-      <w:r>
-        <w:rPr>
-          <w:sz w:val="28"/>
-          <w:szCs w:val="28"/>
-        </w:rPr>
-        <w:t>. Приложения.</w:t>
+        <w:t xml:space="preserve"> 8. Охрана труда</w:t>
+      </w:r>
+      <w:r>
+        <w:rPr>
+          <w:sz w:val="28"/>
+          <w:szCs w:val="28"/>
+        </w:rPr>
+        <w:t xml:space="preserve">. </w:t>
+      </w:r>
+      <w:r>
+        <w:rPr>
+          <w:sz w:val="28"/>
+          <w:szCs w:val="28"/>
+        </w:rPr>
+        <w:t>Обеспечение светотехнических условий рабочего места пользователя ПК</w:t>
+      </w:r>
+      <w:r>
+        <w:rPr>
+          <w:sz w:val="28"/>
+          <w:szCs w:val="28"/>
+        </w:rPr>
+        <w:t xml:space="preserve">. </w:t>
+      </w:r>
+      <w:r>
+        <w:rPr>
+          <w:sz w:val="28"/>
+          <w:szCs w:val="28"/>
+        </w:rPr>
+        <w:t xml:space="preserve">Заключение. </w:t>
+      </w:r>
+      <w:r>
+        <w:rPr>
+          <w:sz w:val="28"/>
+          <w:szCs w:val="28"/>
+        </w:rPr>
+        <w:t>Список использованных источников</w:t>
+      </w:r>
+      <w:r>
+        <w:rPr>
+          <w:sz w:val="28"/>
+          <w:szCs w:val="28"/>
+        </w:rPr>
+        <w:t xml:space="preserve">. </w:t>
+      </w:r>
+      <w:r>
+        <w:rPr>
+          <w:sz w:val="28"/>
+          <w:szCs w:val="28"/>
+        </w:rPr>
+        <w:t>Приложения.</w:t>
       </w:r>
     </w:p>
     <w:p>
@@ -1406,140 +1496,112 @@
           <w:szCs w:val="28"/>
         </w:rPr>
       </w:pPr>
+      <w:r>
+        <w:rPr>
+          <w:b/>
+          <w:sz w:val="28"/>
+          <w:szCs w:val="28"/>
+        </w:rPr>
+        <w:t>5</w:t>
+      </w:r>
+      <w:r>
+        <w:rPr>
+          <w:sz w:val="28"/>
+          <w:szCs w:val="28"/>
+        </w:rPr>
+        <w:t xml:space="preserve"> </w:t>
+      </w:r>
+      <w:r>
+        <w:rPr>
+          <w:sz w:val="28"/>
+          <w:szCs w:val="28"/>
+        </w:rPr>
+        <w:t xml:space="preserve">Перечень </w:t>
+      </w:r>
       <w:proofErr w:type="gramStart"/>
       <w:r>
         <w:rPr>
+          <w:sz w:val="28"/>
+          <w:szCs w:val="28"/>
+        </w:rPr>
+        <w:t>графического</w:t>
+      </w:r>
+      <w:proofErr w:type="gramEnd"/>
+      <w:r>
+        <w:rPr>
+          <w:sz w:val="28"/>
+          <w:szCs w:val="28"/>
+        </w:rPr>
+        <w:t>:</w:t>
+      </w:r>
+    </w:p>
+    <w:p>
+      <w:pPr>
+        <w:ind w:left="364" w:hanging="364"/>
+        <w:rPr>
+          <w:sz w:val="28"/>
+          <w:szCs w:val="28"/>
+        </w:rPr>
+      </w:pPr>
+      <w:r>
+        <w:rPr>
+          <w:sz w:val="28"/>
+          <w:szCs w:val="28"/>
+        </w:rPr>
+        <w:t xml:space="preserve">     </w:t>
+      </w:r>
+      <w:r>
+        <w:rPr>
           <w:b/>
           <w:sz w:val="28"/>
           <w:szCs w:val="28"/>
         </w:rPr>
-        <w:t>5</w:t>
-      </w:r>
-      <w:r>
-        <w:rPr>
-          <w:sz w:val="28"/>
-          <w:szCs w:val="28"/>
-        </w:rPr>
-        <w:t xml:space="preserve"> </w:t>
-      </w:r>
-      <w:r>
-        <w:rPr>
-          <w:sz w:val="28"/>
-          <w:szCs w:val="28"/>
-        </w:rPr>
-        <w:t>Перечень графического материала</w:t>
-      </w:r>
-      <w:r>
-        <w:rPr>
-          <w:sz w:val="28"/>
-          <w:szCs w:val="28"/>
-        </w:rPr>
-        <w:t xml:space="preserve"> (с точным указанием обязательных </w:t>
-      </w:r>
-      <w:proofErr w:type="gramEnd"/>
-    </w:p>
-    <w:p>
-      <w:pPr>
-        <w:rPr>
-          <w:sz w:val="28"/>
-          <w:szCs w:val="28"/>
-        </w:rPr>
-      </w:pPr>
-      <w:r>
-        <w:rPr>
-          <w:sz w:val="28"/>
-          <w:szCs w:val="28"/>
-        </w:rPr>
-        <w:t xml:space="preserve">   </w:t>
-      </w:r>
-      <w:r>
-        <w:rPr>
-          <w:sz w:val="28"/>
-          <w:szCs w:val="28"/>
-        </w:rPr>
-        <w:t xml:space="preserve">  </w:t>
-      </w:r>
-      <w:r>
-        <w:rPr>
-          <w:sz w:val="28"/>
-          <w:szCs w:val="28"/>
-        </w:rPr>
-        <w:t>чертежей)</w:t>
-      </w:r>
-      <w:r>
-        <w:rPr>
-          <w:sz w:val="28"/>
-          <w:szCs w:val="28"/>
-        </w:rPr>
-        <w:t>:</w:t>
-      </w:r>
-    </w:p>
-    <w:p>
-      <w:pPr>
-        <w:ind w:left="364" w:hanging="364"/>
-        <w:rPr>
-          <w:sz w:val="28"/>
-          <w:szCs w:val="28"/>
-        </w:rPr>
-      </w:pPr>
-      <w:r>
-        <w:rPr>
-          <w:sz w:val="28"/>
-          <w:szCs w:val="28"/>
-        </w:rPr>
-        <w:t xml:space="preserve">     </w:t>
-      </w:r>
+        <w:t>5.1</w:t>
+      </w:r>
+      <w:r>
+        <w:rPr>
+          <w:sz w:val="28"/>
+          <w:szCs w:val="28"/>
+        </w:rPr>
+        <w:t> </w:t>
+      </w:r>
+      <w:r>
+        <w:rPr>
+          <w:sz w:val="28"/>
+          <w:szCs w:val="28"/>
+        </w:rPr>
+        <w:t>Вводный плакат</w:t>
+      </w:r>
+      <w:r>
+        <w:rPr>
+          <w:sz w:val="28"/>
+          <w:szCs w:val="28"/>
+        </w:rPr>
+        <w:t>.</w:t>
+      </w:r>
+      <w:r>
+        <w:rPr>
+          <w:sz w:val="28"/>
+          <w:szCs w:val="28"/>
+        </w:rPr>
+        <w:t xml:space="preserve"> Плакат.</w:t>
+      </w:r>
+    </w:p>
+    <w:p>
+      <w:pPr>
+        <w:ind w:left="-567"/>
+        <w:rPr>
+          <w:sz w:val="28"/>
+          <w:szCs w:val="28"/>
+        </w:rPr>
+      </w:pPr>
       <w:r>
         <w:rPr>
           <w:b/>
           <w:sz w:val="28"/>
           <w:szCs w:val="28"/>
         </w:rPr>
-        <w:t>5.1</w:t>
-      </w:r>
-      <w:r>
-        <w:rPr>
-          <w:sz w:val="28"/>
-          <w:szCs w:val="28"/>
-        </w:rPr>
-        <w:t> </w:t>
-      </w:r>
-      <w:r>
-        <w:rPr>
-          <w:sz w:val="28"/>
-          <w:szCs w:val="28"/>
-        </w:rPr>
-        <w:t>Вводный плакат</w:t>
-      </w:r>
-      <w:r>
-        <w:rPr>
-          <w:sz w:val="28"/>
-          <w:szCs w:val="28"/>
-        </w:rPr>
-        <w:t>.</w:t>
-      </w:r>
-      <w:r>
-        <w:rPr>
-          <w:sz w:val="28"/>
-          <w:szCs w:val="28"/>
-        </w:rPr>
-        <w:t xml:space="preserve"> Плакат.</w:t>
-      </w:r>
-    </w:p>
-    <w:p>
-      <w:pPr>
-        <w:ind w:left="364"/>
-        <w:rPr>
-          <w:sz w:val="28"/>
-          <w:szCs w:val="28"/>
-        </w:rPr>
-      </w:pPr>
-      <w:r>
-        <w:rPr>
-          <w:b/>
-          <w:sz w:val="28"/>
-          <w:szCs w:val="28"/>
-        </w:rPr>
+        <w:lastRenderedPageBreak/>
         <w:t>5.2</w:t>
       </w:r>
       <w:r>
@@ -1609,7 +1671,6 @@
           <w:sz w:val="28"/>
           <w:szCs w:val="28"/>
         </w:rPr>
-        <w:lastRenderedPageBreak/>
         <w:t>5.</w:t>
       </w:r>
       <w:r>
@@ -1946,7 +2007,6 @@
         <w:rPr>
           <w:sz w:val="28"/>
           <w:szCs w:val="28"/>
-          <w:lang w:val="en-US"/>
         </w:rPr>
       </w:pPr>
     </w:p>
@@ -2227,15 +2287,15 @@
         <w:tblLook w:val="01E0" w:firstRow="1" w:lastRow="1" w:firstColumn="1" w:lastColumn="1" w:noHBand="0" w:noVBand="0"/>
       </w:tblPr>
       <w:tblGrid>
-        <w:gridCol w:w="4253"/>
+        <w:gridCol w:w="4485"/>
         <w:gridCol w:w="1134"/>
         <w:gridCol w:w="1701"/>
-        <w:gridCol w:w="1933"/>
+        <w:gridCol w:w="1701"/>
       </w:tblGrid>
       <w:tr>
         <w:tc>
           <w:tcPr>
-            <w:tcW w:w="4253" w:type="dxa"/>
+            <w:tcW w:w="4485" w:type="dxa"/>
           </w:tcPr>
           <w:p>
             <w:pPr>
@@ -2350,7 +2410,7 @@
         </w:tc>
         <w:tc>
           <w:tcPr>
-            <w:tcW w:w="1933" w:type="dxa"/>
+            <w:tcW w:w="1701" w:type="dxa"/>
           </w:tcPr>
           <w:p>
             <w:pPr>
@@ -2382,7 +2442,7 @@
       <w:tr>
         <w:tc>
           <w:tcPr>
-            <w:tcW w:w="4253" w:type="dxa"/>
+            <w:tcW w:w="4485" w:type="dxa"/>
           </w:tcPr>
           <w:p>
             <w:pPr>
@@ -2459,7 +2519,7 @@
         </w:tc>
         <w:tc>
           <w:tcPr>
-            <w:tcW w:w="1933" w:type="dxa"/>
+            <w:tcW w:w="1701" w:type="dxa"/>
           </w:tcPr>
           <w:p>
             <w:pPr>
@@ -2475,7 +2535,7 @@
       <w:tr>
         <w:tc>
           <w:tcPr>
-            <w:tcW w:w="4253" w:type="dxa"/>
+            <w:tcW w:w="4485" w:type="dxa"/>
           </w:tcPr>
           <w:p>
             <w:pPr>
@@ -2559,7 +2619,7 @@
         </w:tc>
         <w:tc>
           <w:tcPr>
-            <w:tcW w:w="1933" w:type="dxa"/>
+            <w:tcW w:w="1701" w:type="dxa"/>
           </w:tcPr>
           <w:p>
             <w:pPr>
@@ -2575,7 +2635,7 @@
       <w:tr>
         <w:tc>
           <w:tcPr>
-            <w:tcW w:w="4253" w:type="dxa"/>
+            <w:tcW w:w="4485" w:type="dxa"/>
           </w:tcPr>
           <w:p>
             <w:pPr>
@@ -2652,7 +2712,7 @@
         </w:tc>
         <w:tc>
           <w:tcPr>
-            <w:tcW w:w="1933" w:type="dxa"/>
+            <w:tcW w:w="1701" w:type="dxa"/>
           </w:tcPr>
           <w:p>
             <w:pPr>
@@ -2668,7 +2728,7 @@
       <w:tr>
         <w:tc>
           <w:tcPr>
-            <w:tcW w:w="4253" w:type="dxa"/>
+            <w:tcW w:w="4485" w:type="dxa"/>
           </w:tcPr>
           <w:p>
             <w:pPr>
@@ -2745,7 +2805,7 @@
         </w:tc>
         <w:tc>
           <w:tcPr>
-            <w:tcW w:w="1933" w:type="dxa"/>
+            <w:tcW w:w="1701" w:type="dxa"/>
           </w:tcPr>
           <w:p>
             <w:pPr>
@@ -2761,7 +2821,7 @@
       <w:tr>
         <w:tc>
           <w:tcPr>
-            <w:tcW w:w="4253" w:type="dxa"/>
+            <w:tcW w:w="4485" w:type="dxa"/>
           </w:tcPr>
           <w:p>
             <w:pPr>
@@ -2838,7 +2898,7 @@
         </w:tc>
         <w:tc>
           <w:tcPr>
-            <w:tcW w:w="1933" w:type="dxa"/>
+            <w:tcW w:w="1701" w:type="dxa"/>
           </w:tcPr>
           <w:p>
             <w:pPr>
@@ -2854,7 +2914,7 @@
       <w:tr>
         <w:tc>
           <w:tcPr>
-            <w:tcW w:w="4253" w:type="dxa"/>
+            <w:tcW w:w="4485" w:type="dxa"/>
           </w:tcPr>
           <w:p>
             <w:pPr>
@@ -2923,7 +2983,7 @@
         </w:tc>
         <w:tc>
           <w:tcPr>
-            <w:tcW w:w="1933" w:type="dxa"/>
+            <w:tcW w:w="1701" w:type="dxa"/>
           </w:tcPr>
           <w:p>
             <w:pPr>
@@ -2939,7 +2999,7 @@
       <w:tr>
         <w:tc>
           <w:tcPr>
-            <w:tcW w:w="4253" w:type="dxa"/>
+            <w:tcW w:w="4485" w:type="dxa"/>
           </w:tcPr>
           <w:p>
             <w:pPr>
@@ -3008,7 +3068,7 @@
         </w:tc>
         <w:tc>
           <w:tcPr>
-            <w:tcW w:w="1933" w:type="dxa"/>
+            <w:tcW w:w="1701" w:type="dxa"/>
           </w:tcPr>
           <w:p>
             <w:pPr>
@@ -3024,7 +3084,7 @@
       <w:tr>
         <w:tc>
           <w:tcPr>
-            <w:tcW w:w="4253" w:type="dxa"/>
+            <w:tcW w:w="4485" w:type="dxa"/>
           </w:tcPr>
           <w:p>
             <w:pPr>
@@ -3093,7 +3153,7 @@
         </w:tc>
         <w:tc>
           <w:tcPr>
-            <w:tcW w:w="1933" w:type="dxa"/>
+            <w:tcW w:w="1701" w:type="dxa"/>
           </w:tcPr>
           <w:p>
             <w:pPr>
@@ -3105,8 +3165,6 @@
             </w:pPr>
           </w:p>
         </w:tc>
-        <w:bookmarkStart w:id="0" w:name="_GoBack"/>
-        <w:bookmarkEnd w:id="0"/>
       </w:tr>
     </w:tbl>
     <w:p>
@@ -3328,7 +3386,7 @@
           <w:sz w:val="28"/>
           <w:szCs w:val="28"/>
         </w:rPr>
-        <w:t>____</w:t>
+        <w:t>___</w:t>
       </w:r>
     </w:p>
     <w:p>
@@ -4068,7 +4126,7 @@
 </file>
 
 <file path=customXml/itemProps1.xml><?xml version="1.0" encoding="utf-8"?>
-<ds:datastoreItem xmlns:ds="http://schemas.openxmlformats.org/officeDocument/2006/customXml" ds:itemID="{4D10C5B9-75A2-42EF-A4F3-1E8BEC2F3086}">
+<ds:datastoreItem xmlns:ds="http://schemas.openxmlformats.org/officeDocument/2006/customXml" ds:itemID="{5912E806-639D-417B-A4AC-D2C4F7F441EE}">
   <ds:schemaRefs>
     <ds:schemaRef ds:uri="http://schemas.openxmlformats.org/officeDocument/2006/bibliography"/>
   </ds:schemaRefs>

</xml_diff>